<commit_message>
PivotMaker2 - make robust to sheet names with special characters (like '#' from sheet name mangling) PivotMaker2 - add input Default(tbl).xlsx from RiskPaths for maintenance convenience PivotMaker2 - update documentation
</commit_message>
<xml_diff>
--- a/Excel/PivotMaker2/ReadMe.docx
+++ b/Excel/PivotMaker2/ReadMe.docx
@@ -1,6 +1,6 @@
 
 <file path=word/document.xml><?xml version="1.0" encoding="utf-8"?>
-<w:document xmlns:wpc="http://schemas.microsoft.com/office/word/2010/wordprocessingCanvas" xmlns:cx="http://schemas.microsoft.com/office/drawing/2014/chartex" xmlns:cx1="http://schemas.microsoft.com/office/drawing/2015/9/8/chartex" xmlns:mc="http://schemas.openxmlformats.org/markup-compatibility/2006" xmlns:o="urn:schemas-microsoft-com:office:office" xmlns:r="http://schemas.openxmlformats.org/officeDocument/2006/relationships" xmlns:m="http://schemas.openxmlformats.org/officeDocument/2006/math" xmlns:v="urn:schemas-microsoft-com:vml" xmlns:wp14="http://schemas.microsoft.com/office/word/2010/wordprocessingDrawing" xmlns:wp="http://schemas.openxmlformats.org/drawingml/2006/wordprocessingDrawing" xmlns:w10="urn:schemas-microsoft-com:office:word" xmlns:w="http://schemas.openxmlformats.org/wordprocessingml/2006/main" xmlns:w14="http://schemas.microsoft.com/office/word/2010/wordml" xmlns:w15="http://schemas.microsoft.com/office/word/2012/wordml" xmlns:w16se="http://schemas.microsoft.com/office/word/2015/wordml/symex" xmlns:wpg="http://schemas.microsoft.com/office/word/2010/wordprocessingGroup" xmlns:wpi="http://schemas.microsoft.com/office/word/2010/wordprocessingInk" xmlns:wne="http://schemas.microsoft.com/office/word/2006/wordml" xmlns:wps="http://schemas.microsoft.com/office/word/2010/wordprocessingShape" mc:Ignorable="w14 w15 w16se wp14">
+<w:document xmlns:wpc="http://schemas.microsoft.com/office/word/2010/wordprocessingCanvas" xmlns:cx="http://schemas.microsoft.com/office/drawing/2014/chartex" xmlns:cx1="http://schemas.microsoft.com/office/drawing/2015/9/8/chartex" xmlns:cx2="http://schemas.microsoft.com/office/drawing/2015/10/21/chartex" xmlns:mc="http://schemas.openxmlformats.org/markup-compatibility/2006" xmlns:o="urn:schemas-microsoft-com:office:office" xmlns:r="http://schemas.openxmlformats.org/officeDocument/2006/relationships" xmlns:m="http://schemas.openxmlformats.org/officeDocument/2006/math" xmlns:v="urn:schemas-microsoft-com:vml" xmlns:wp14="http://schemas.microsoft.com/office/word/2010/wordprocessingDrawing" xmlns:wp="http://schemas.openxmlformats.org/drawingml/2006/wordprocessingDrawing" xmlns:w10="urn:schemas-microsoft-com:office:word" xmlns:w="http://schemas.openxmlformats.org/wordprocessingml/2006/main" xmlns:w14="http://schemas.microsoft.com/office/word/2010/wordml" xmlns:w15="http://schemas.microsoft.com/office/word/2012/wordml" xmlns:w16se="http://schemas.microsoft.com/office/word/2015/wordml/symex" xmlns:wpg="http://schemas.microsoft.com/office/word/2010/wordprocessingGroup" xmlns:wpi="http://schemas.microsoft.com/office/word/2010/wordprocessingInk" xmlns:wne="http://schemas.microsoft.com/office/word/2006/wordml" xmlns:wps="http://schemas.microsoft.com/office/word/2010/wordprocessingShape" mc:Ignorable="w14 w15 w16se wp14">
   <w:body>
     <w:p>
       <w:pPr>
@@ -346,7 +346,13 @@
         <w:t>Do File &gt; Save As, then double-click “This PC”.  The Save As dialog should appear.  I</w:t>
       </w:r>
       <w:r>
-        <w:t xml:space="preserve">n the drop-down “Save as type” select “Excel Add-In (*.xlam)” from the drop-down.  Excel will save </w:t>
+        <w:t xml:space="preserve">n the drop-down “Save as type” select “Excel Add-In (*.xlam)” from the drop-down.  </w:t>
+      </w:r>
+      <w:r>
+        <w:t xml:space="preserve">You may need to look carefully in a long list for this option.  </w:t>
+      </w:r>
+      <w:r>
+        <w:t xml:space="preserve">Excel will save </w:t>
       </w:r>
       <w:r>
         <w:t xml:space="preserve">the file as </w:t>
@@ -368,6 +374,22 @@
       </w:r>
       <w:r>
         <w:t xml:space="preserve"> (but you probably don’t need to know that).</w:t>
+      </w:r>
+      <w:r>
+        <w:br/>
+      </w:r>
+      <w:r>
+        <w:br/>
+        <w:t xml:space="preserve">If you are replacing a previously installed version of PivotMaker2.xlam, you’ll need to close the add-in before replacing, and then activate the add-in after (see </w:t>
+      </w:r>
+      <w:r>
+        <w:lastRenderedPageBreak/>
+        <w:t>below for more details</w:t>
+      </w:r>
+      <w:bookmarkStart w:id="0" w:name="_GoBack"/>
+      <w:bookmarkEnd w:id="0"/>
+      <w:r>
+        <w:t>).</w:t>
       </w:r>
       <w:r>
         <w:br/>
@@ -404,7 +426,6 @@
         </w:numPr>
       </w:pPr>
       <w:r>
-        <w:lastRenderedPageBreak/>
         <w:t>In Excel, click File &gt; Options &gt; Add-ins.  At the bottom of the screen in the “Manage:” drop-down, select “Excel Add-ins” and click “Go…”</w:t>
       </w:r>
       <w:r>
@@ -735,6 +756,7 @@
         <w:ind w:left="720"/>
       </w:pPr>
       <w:r>
+        <w:lastRenderedPageBreak/>
         <w:t xml:space="preserve">For Modgen models only, </w:t>
       </w:r>
       <w:r>
@@ -777,11 +799,7 @@
         <w:t>_CV.xlsx.</w:t>
       </w:r>
       <w:r>
-        <w:t xml:space="preserve">  The name of the statistic will also be </w:t>
-      </w:r>
-      <w:r>
-        <w:lastRenderedPageBreak/>
-        <w:t xml:space="preserve">noted in the titles of </w:t>
+        <w:t xml:space="preserve">  The name of the statistic will also be noted in the titles of </w:t>
       </w:r>
       <w:r>
         <w:t>all</w:t>
@@ -1055,7 +1073,7 @@
         <w:rPr>
           <w:b/>
         </w:rPr>
-        <w:t>Version 2.1.2: 2016-02-06</w:t>
+        <w:t>Version 2.1.3: 2016-05-22</w:t>
       </w:r>
     </w:p>
     <w:p>
@@ -1073,16 +1091,8 @@
         </w:numPr>
       </w:pPr>
       <w:r>
-        <w:t>Some minor fixes</w:t>
-      </w:r>
-      <w:r>
-        <w:t xml:space="preserve">.  </w:t>
-      </w:r>
-      <w:r>
-        <w:t>Revision of the</w:t>
-      </w:r>
-      <w:r>
-        <w:t xml:space="preserve"> documentation (this file).</w:t>
+        <w:lastRenderedPageBreak/>
+        <w:t>Allow table names containing special characters.  Sheet names in the input workbook may contain special characters if the original table name was mangled to truncate it to the Excel limit of 31 characters for a worksheet name.</w:t>
       </w:r>
     </w:p>
     <w:p>
@@ -1102,7 +1112,7 @@
         <w:rPr>
           <w:b/>
         </w:rPr>
-        <w:t>Version 2.1.1: 2014-01-19</w:t>
+        <w:t>Version 2.1.2: 2016-02-06</w:t>
       </w:r>
     </w:p>
     <w:p>
@@ -1120,6 +1130,53 @@
         </w:numPr>
       </w:pPr>
       <w:r>
+        <w:t>Some minor fixes</w:t>
+      </w:r>
+      <w:r>
+        <w:t xml:space="preserve">.  </w:t>
+      </w:r>
+      <w:r>
+        <w:t>Revision of the</w:t>
+      </w:r>
+      <w:r>
+        <w:t xml:space="preserve"> documentation (this file).</w:t>
+      </w:r>
+    </w:p>
+    <w:p>
+      <w:pPr>
+        <w:rPr>
+          <w:b/>
+        </w:rPr>
+      </w:pPr>
+    </w:p>
+    <w:p>
+      <w:pPr>
+        <w:rPr>
+          <w:b/>
+        </w:rPr>
+      </w:pPr>
+      <w:r>
+        <w:rPr>
+          <w:b/>
+        </w:rPr>
+        <w:t>Version 2.1.1: 2014-01-19</w:t>
+      </w:r>
+    </w:p>
+    <w:p>
+      <w:pPr>
+        <w:rPr>
+          <w:b/>
+        </w:rPr>
+      </w:pPr>
+    </w:p>
+    <w:p>
+      <w:pPr>
+        <w:numPr>
+          <w:ilvl w:val="0"/>
+          <w:numId w:val="1"/>
+        </w:numPr>
+      </w:pPr>
+      <w:r>
         <w:t xml:space="preserve">Force Excel to save a copy of </w:t>
       </w:r>
       <w:r>
@@ -1238,12 +1295,7 @@
         <w:t>named PivotMaker</w:t>
       </w:r>
       <w:r>
-        <w:t xml:space="preserve"> which was</w:t>
-      </w:r>
-      <w:bookmarkStart w:id="0" w:name="_GoBack"/>
-      <w:bookmarkEnd w:id="0"/>
-      <w:r>
-        <w:t xml:space="preserve"> developed at Statistics Canada in 2003.</w:t>
+        <w:t xml:space="preserve"> which was developed at Statistics Canada in 2003.</w:t>
       </w:r>
     </w:p>
     <w:p>
@@ -1263,7 +1315,7 @@
 </file>
 
 <file path=word/numbering.xml><?xml version="1.0" encoding="utf-8"?>
-<w:numbering xmlns:wpc="http://schemas.microsoft.com/office/word/2010/wordprocessingCanvas" xmlns:cx="http://schemas.microsoft.com/office/drawing/2014/chartex" xmlns:cx1="http://schemas.microsoft.com/office/drawing/2015/9/8/chartex" xmlns:mc="http://schemas.openxmlformats.org/markup-compatibility/2006" xmlns:o="urn:schemas-microsoft-com:office:office" xmlns:r="http://schemas.openxmlformats.org/officeDocument/2006/relationships" xmlns:m="http://schemas.openxmlformats.org/officeDocument/2006/math" xmlns:v="urn:schemas-microsoft-com:vml" xmlns:wp14="http://schemas.microsoft.com/office/word/2010/wordprocessingDrawing" xmlns:wp="http://schemas.openxmlformats.org/drawingml/2006/wordprocessingDrawing" xmlns:w10="urn:schemas-microsoft-com:office:word" xmlns:w="http://schemas.openxmlformats.org/wordprocessingml/2006/main" xmlns:w14="http://schemas.microsoft.com/office/word/2010/wordml" xmlns:w15="http://schemas.microsoft.com/office/word/2012/wordml" xmlns:w16se="http://schemas.microsoft.com/office/word/2015/wordml/symex" xmlns:wpg="http://schemas.microsoft.com/office/word/2010/wordprocessingGroup" xmlns:wpi="http://schemas.microsoft.com/office/word/2010/wordprocessingInk" xmlns:wne="http://schemas.microsoft.com/office/word/2006/wordml" xmlns:wps="http://schemas.microsoft.com/office/word/2010/wordprocessingShape" mc:Ignorable="w14 w15 w16se wp14">
+<w:numbering xmlns:wpc="http://schemas.microsoft.com/office/word/2010/wordprocessingCanvas" xmlns:cx="http://schemas.microsoft.com/office/drawing/2014/chartex" xmlns:cx1="http://schemas.microsoft.com/office/drawing/2015/9/8/chartex" xmlns:cx2="http://schemas.microsoft.com/office/drawing/2015/10/21/chartex" xmlns:mc="http://schemas.openxmlformats.org/markup-compatibility/2006" xmlns:o="urn:schemas-microsoft-com:office:office" xmlns:r="http://schemas.openxmlformats.org/officeDocument/2006/relationships" xmlns:m="http://schemas.openxmlformats.org/officeDocument/2006/math" xmlns:v="urn:schemas-microsoft-com:vml" xmlns:wp14="http://schemas.microsoft.com/office/word/2010/wordprocessingDrawing" xmlns:wp="http://schemas.openxmlformats.org/drawingml/2006/wordprocessingDrawing" xmlns:w10="urn:schemas-microsoft-com:office:word" xmlns:w="http://schemas.openxmlformats.org/wordprocessingml/2006/main" xmlns:w14="http://schemas.microsoft.com/office/word/2010/wordml" xmlns:w15="http://schemas.microsoft.com/office/word/2012/wordml" xmlns:w16se="http://schemas.microsoft.com/office/word/2015/wordml/symex" xmlns:wpg="http://schemas.microsoft.com/office/word/2010/wordprocessingGroup" xmlns:wpi="http://schemas.microsoft.com/office/word/2010/wordprocessingInk" xmlns:wne="http://schemas.microsoft.com/office/word/2006/wordml" xmlns:wps="http://schemas.microsoft.com/office/word/2010/wordprocessingShape" mc:Ignorable="w14 w15 w16se wp14">
   <w:abstractNum w:abstractNumId="0" w15:restartNumberingAfterBreak="0">
     <w:nsid w:val="07545392"/>
     <w:multiLevelType w:val="multilevel"/>
@@ -2611,7 +2663,7 @@
     </w:rPrDefault>
     <w:pPrDefault/>
   </w:docDefaults>
-  <w:latentStyles w:defLockedState="0" w:defUIPriority="99" w:defSemiHidden="0" w:defUnhideWhenUsed="0" w:defQFormat="0" w:count="371">
+  <w:latentStyles w:defLockedState="0" w:defUIPriority="99" w:defSemiHidden="0" w:defUnhideWhenUsed="0" w:defQFormat="0" w:count="372">
     <w:lsdException w:name="Normal" w:uiPriority="0" w:qFormat="1"/>
     <w:lsdException w:name="heading 1" w:uiPriority="9" w:qFormat="1"/>
     <w:lsdException w:name="heading 2" w:semiHidden="1" w:uiPriority="9" w:unhideWhenUsed="1" w:qFormat="1"/>
@@ -2717,7 +2769,6 @@
     <w:lsdException w:name="HTML Sample" w:semiHidden="1" w:unhideWhenUsed="1"/>
     <w:lsdException w:name="HTML Typewriter" w:semiHidden="1" w:unhideWhenUsed="1"/>
     <w:lsdException w:name="HTML Variable" w:semiHidden="1" w:unhideWhenUsed="1"/>
-    <w:lsdException w:name="Normal Table" w:semiHidden="1" w:unhideWhenUsed="1"/>
     <w:lsdException w:name="annotation subject" w:semiHidden="1" w:unhideWhenUsed="1"/>
     <w:lsdException w:name="No List" w:semiHidden="1" w:unhideWhenUsed="1"/>
     <w:lsdException w:name="Outline List 1" w:semiHidden="1" w:unhideWhenUsed="1"/>
@@ -2764,10 +2815,8 @@
     <w:lsdException w:name="Table Subtle 2" w:semiHidden="1" w:unhideWhenUsed="1"/>
     <w:lsdException w:name="Table Web 1" w:semiHidden="1" w:unhideWhenUsed="1"/>
     <w:lsdException w:name="Table Web 2" w:semiHidden="1" w:unhideWhenUsed="1"/>
-    <w:lsdException w:name="Table Web 3" w:semiHidden="1" w:unhideWhenUsed="1"/>
     <w:lsdException w:name="Balloon Text" w:semiHidden="1" w:unhideWhenUsed="1"/>
     <w:lsdException w:name="Table Grid" w:uiPriority="59"/>
-    <w:lsdException w:name="Table Theme" w:semiHidden="1" w:unhideWhenUsed="1"/>
     <w:lsdException w:name="Placeholder Text" w:semiHidden="1"/>
     <w:lsdException w:name="No Spacing" w:uiPriority="1" w:qFormat="1"/>
     <w:lsdException w:name="Light Shading" w:uiPriority="60"/>
@@ -2983,6 +3032,7 @@
     <w:lsdException w:name="List Table 5 Dark Accent 6" w:uiPriority="50"/>
     <w:lsdException w:name="List Table 6 Colorful Accent 6" w:uiPriority="51"/>
     <w:lsdException w:name="List Table 7 Colorful Accent 6" w:uiPriority="52"/>
+    <w:lsdException w:name="Mention" w:semiHidden="1" w:unhideWhenUsed="1"/>
   </w:latentStyles>
   <w:style w:type="paragraph" w:default="1" w:styleId="Normal">
     <w:name w:val="Normal"/>
@@ -3329,7 +3379,7 @@
 </file>
 
 <file path=customXml/itemProps1.xml><?xml version="1.0" encoding="utf-8"?>
-<ds:datastoreItem xmlns:ds="http://schemas.openxmlformats.org/officeDocument/2006/customXml" ds:itemID="{DF2B81C8-420C-4529-9CD2-4C5EA4C622D1}">
+<ds:datastoreItem xmlns:ds="http://schemas.openxmlformats.org/officeDocument/2006/customXml" ds:itemID="{825D517E-6057-495D-B65F-4B9BA6C8A09B}">
   <ds:schemaRefs>
     <ds:schemaRef ds:uri="http://schemas.openxmlformats.org/officeDocument/2006/bibliography"/>
   </ds:schemaRefs>

</xml_diff>